<commit_message>
[fix] triggers and doc
</commit_message>
<xml_diff>
--- a/docs/Phase_4_rendu_final.docx
+++ b/docs/Phase_4_rendu_final.docx
@@ -384,7 +384,7 @@
           <w:r>
             <w:fldChar w:fldCharType="separate"/>
           </w:r>
-          <w:hyperlink w:anchor="_Toc94291492" w:history="1">
+          <w:hyperlink w:anchor="_Toc94299629" w:history="1">
             <w:r>
               <w:rPr>
                 <w:rStyle w:val="Lienhypertexte"/>
@@ -426,7 +426,7 @@
                 <w:noProof/>
                 <w:webHidden/>
               </w:rPr>
-              <w:instrText xml:space="preserve"> PAGEREF _Toc94291492 \h </w:instrText>
+              <w:instrText xml:space="preserve"> PAGEREF _Toc94299629 \h </w:instrText>
             </w:r>
             <w:r>
               <w:rPr>
@@ -470,7 +470,7 @@
               <w:lang w:val="fr-CH"/>
             </w:rPr>
           </w:pPr>
-          <w:hyperlink w:anchor="_Toc94291493" w:history="1">
+          <w:hyperlink w:anchor="_Toc94299630" w:history="1">
             <w:r>
               <w:rPr>
                 <w:rStyle w:val="Lienhypertexte"/>
@@ -512,7 +512,7 @@
                 <w:noProof/>
                 <w:webHidden/>
               </w:rPr>
-              <w:instrText xml:space="preserve"> PAGEREF _Toc94291493 \h </w:instrText>
+              <w:instrText xml:space="preserve"> PAGEREF _Toc94299630 \h </w:instrText>
             </w:r>
             <w:r>
               <w:rPr>
@@ -556,7 +556,7 @@
               <w:lang w:val="fr-CH"/>
             </w:rPr>
           </w:pPr>
-          <w:hyperlink w:anchor="_Toc94291494" w:history="1">
+          <w:hyperlink w:anchor="_Toc94299631" w:history="1">
             <w:r>
               <w:rPr>
                 <w:rStyle w:val="Lienhypertexte"/>
@@ -598,7 +598,7 @@
                 <w:noProof/>
                 <w:webHidden/>
               </w:rPr>
-              <w:instrText xml:space="preserve"> PAGEREF _Toc94291494 \h </w:instrText>
+              <w:instrText xml:space="preserve"> PAGEREF _Toc94299631 \h </w:instrText>
             </w:r>
             <w:r>
               <w:rPr>
@@ -642,7 +642,7 @@
               <w:lang w:val="fr-CH"/>
             </w:rPr>
           </w:pPr>
-          <w:hyperlink w:anchor="_Toc94291495" w:history="1">
+          <w:hyperlink w:anchor="_Toc94299632" w:history="1">
             <w:r>
               <w:rPr>
                 <w:rStyle w:val="Lienhypertexte"/>
@@ -684,7 +684,7 @@
                 <w:noProof/>
                 <w:webHidden/>
               </w:rPr>
-              <w:instrText xml:space="preserve"> PAGEREF _Toc94291495 \h </w:instrText>
+              <w:instrText xml:space="preserve"> PAGEREF _Toc94299632 \h </w:instrText>
             </w:r>
             <w:r>
               <w:rPr>
@@ -728,7 +728,7 @@
               <w:lang w:val="fr-CH"/>
             </w:rPr>
           </w:pPr>
-          <w:hyperlink w:anchor="_Toc94291496" w:history="1">
+          <w:hyperlink w:anchor="_Toc94299633" w:history="1">
             <w:r>
               <w:rPr>
                 <w:rStyle w:val="Lienhypertexte"/>
@@ -770,7 +770,7 @@
                 <w:noProof/>
                 <w:webHidden/>
               </w:rPr>
-              <w:instrText xml:space="preserve"> PAGEREF _Toc94291496 \h </w:instrText>
+              <w:instrText xml:space="preserve"> PAGEREF _Toc94299633 \h </w:instrText>
             </w:r>
             <w:r>
               <w:rPr>
@@ -814,7 +814,7 @@
               <w:lang w:val="fr-CH"/>
             </w:rPr>
           </w:pPr>
-          <w:hyperlink w:anchor="_Toc94291497" w:history="1">
+          <w:hyperlink w:anchor="_Toc94299634" w:history="1">
             <w:r>
               <w:rPr>
                 <w:rStyle w:val="Lienhypertexte"/>
@@ -856,7 +856,7 @@
                 <w:noProof/>
                 <w:webHidden/>
               </w:rPr>
-              <w:instrText xml:space="preserve"> PAGEREF _Toc94291497 \h </w:instrText>
+              <w:instrText xml:space="preserve"> PAGEREF _Toc94299634 \h </w:instrText>
             </w:r>
             <w:r>
               <w:rPr>
@@ -900,7 +900,7 @@
               <w:lang w:val="fr-CH"/>
             </w:rPr>
           </w:pPr>
-          <w:hyperlink w:anchor="_Toc94291498" w:history="1">
+          <w:hyperlink w:anchor="_Toc94299635" w:history="1">
             <w:r>
               <w:rPr>
                 <w:rStyle w:val="Lienhypertexte"/>
@@ -942,7 +942,7 @@
                 <w:noProof/>
                 <w:webHidden/>
               </w:rPr>
-              <w:instrText xml:space="preserve"> PAGEREF _Toc94291498 \h </w:instrText>
+              <w:instrText xml:space="preserve"> PAGEREF _Toc94299635 \h </w:instrText>
             </w:r>
             <w:r>
               <w:rPr>
@@ -986,7 +986,7 @@
               <w:lang w:val="fr-CH"/>
             </w:rPr>
           </w:pPr>
-          <w:hyperlink w:anchor="_Toc94291499" w:history="1">
+          <w:hyperlink w:anchor="_Toc94299636" w:history="1">
             <w:r>
               <w:rPr>
                 <w:rStyle w:val="Lienhypertexte"/>
@@ -1028,7 +1028,7 @@
                 <w:noProof/>
                 <w:webHidden/>
               </w:rPr>
-              <w:instrText xml:space="preserve"> PAGEREF _Toc94291499 \h </w:instrText>
+              <w:instrText xml:space="preserve"> PAGEREF _Toc94299636 \h </w:instrText>
             </w:r>
             <w:r>
               <w:rPr>
@@ -1072,7 +1072,7 @@
               <w:lang w:val="fr-CH"/>
             </w:rPr>
           </w:pPr>
-          <w:hyperlink w:anchor="_Toc94291500" w:history="1">
+          <w:hyperlink w:anchor="_Toc94299637" w:history="1">
             <w:r>
               <w:rPr>
                 <w:rStyle w:val="Lienhypertexte"/>
@@ -1114,7 +1114,7 @@
                 <w:noProof/>
                 <w:webHidden/>
               </w:rPr>
-              <w:instrText xml:space="preserve"> PAGEREF _Toc94291500 \h </w:instrText>
+              <w:instrText xml:space="preserve"> PAGEREF _Toc94299637 \h </w:instrText>
             </w:r>
             <w:r>
               <w:rPr>
@@ -1158,7 +1158,7 @@
               <w:lang w:val="fr-CH"/>
             </w:rPr>
           </w:pPr>
-          <w:hyperlink w:anchor="_Toc94291501" w:history="1">
+          <w:hyperlink w:anchor="_Toc94299638" w:history="1">
             <w:r>
               <w:rPr>
                 <w:rStyle w:val="Lienhypertexte"/>
@@ -1200,7 +1200,7 @@
                 <w:noProof/>
                 <w:webHidden/>
               </w:rPr>
-              <w:instrText xml:space="preserve"> PAGEREF _Toc94291501 \h </w:instrText>
+              <w:instrText xml:space="preserve"> PAGEREF _Toc94299638 \h </w:instrText>
             </w:r>
             <w:r>
               <w:rPr>
@@ -1244,7 +1244,7 @@
               <w:lang w:val="fr-CH"/>
             </w:rPr>
           </w:pPr>
-          <w:hyperlink w:anchor="_Toc94291502" w:history="1">
+          <w:hyperlink w:anchor="_Toc94299639" w:history="1">
             <w:r>
               <w:rPr>
                 <w:rStyle w:val="Lienhypertexte"/>
@@ -1286,7 +1286,7 @@
                 <w:noProof/>
                 <w:webHidden/>
               </w:rPr>
-              <w:instrText xml:space="preserve"> PAGEREF _Toc94291502 \h </w:instrText>
+              <w:instrText xml:space="preserve"> PAGEREF _Toc94299639 \h </w:instrText>
             </w:r>
             <w:r>
               <w:rPr>
@@ -1330,7 +1330,7 @@
               <w:lang w:val="fr-CH"/>
             </w:rPr>
           </w:pPr>
-          <w:hyperlink w:anchor="_Toc94291503" w:history="1">
+          <w:hyperlink w:anchor="_Toc94299640" w:history="1">
             <w:r>
               <w:rPr>
                 <w:rStyle w:val="Lienhypertexte"/>
@@ -1372,7 +1372,7 @@
                 <w:noProof/>
                 <w:webHidden/>
               </w:rPr>
-              <w:instrText xml:space="preserve"> PAGEREF _Toc94291503 \h </w:instrText>
+              <w:instrText xml:space="preserve"> PAGEREF _Toc94299640 \h </w:instrText>
             </w:r>
             <w:r>
               <w:rPr>
@@ -1416,7 +1416,7 @@
               <w:lang w:val="fr-CH"/>
             </w:rPr>
           </w:pPr>
-          <w:hyperlink w:anchor="_Toc94291504" w:history="1">
+          <w:hyperlink w:anchor="_Toc94299641" w:history="1">
             <w:r>
               <w:rPr>
                 <w:rStyle w:val="Lienhypertexte"/>
@@ -1458,7 +1458,93 @@
                 <w:noProof/>
                 <w:webHidden/>
               </w:rPr>
-              <w:instrText xml:space="preserve"> PAGEREF _Toc94291504 \h </w:instrText>
+              <w:instrText xml:space="preserve"> PAGEREF _Toc94299641 \h </w:instrText>
+            </w:r>
+            <w:r>
+              <w:rPr>
+                <w:noProof/>
+                <w:webHidden/>
+              </w:rPr>
+            </w:r>
+            <w:r>
+              <w:rPr>
+                <w:noProof/>
+                <w:webHidden/>
+              </w:rPr>
+              <w:fldChar w:fldCharType="separate"/>
+            </w:r>
+            <w:r>
+              <w:rPr>
+                <w:noProof/>
+                <w:webHidden/>
+              </w:rPr>
+              <w:t>11</w:t>
+            </w:r>
+            <w:r>
+              <w:rPr>
+                <w:noProof/>
+                <w:webHidden/>
+              </w:rPr>
+              <w:fldChar w:fldCharType="end"/>
+            </w:r>
+          </w:hyperlink>
+        </w:p>
+        <w:p>
+          <w:pPr>
+            <w:pStyle w:val="TM1"/>
+            <w:tabs>
+              <w:tab w:val="left" w:pos="440"/>
+              <w:tab w:val="right" w:leader="dot" w:pos="9016"/>
+            </w:tabs>
+            <w:rPr>
+              <w:rFonts w:asciiTheme="minorHAnsi" w:eastAsiaTheme="minorEastAsia" w:hAnsiTheme="minorHAnsi" w:cstheme="minorBidi"/>
+              <w:noProof/>
+              <w:lang w:val="fr-CH"/>
+            </w:rPr>
+          </w:pPr>
+          <w:hyperlink w:anchor="_Toc94299642" w:history="1">
+            <w:r>
+              <w:rPr>
+                <w:rStyle w:val="Lienhypertexte"/>
+                <w:noProof/>
+              </w:rPr>
+              <w:t>9.</w:t>
+            </w:r>
+            <w:r>
+              <w:rPr>
+                <w:rFonts w:asciiTheme="minorHAnsi" w:eastAsiaTheme="minorEastAsia" w:hAnsiTheme="minorHAnsi" w:cstheme="minorBidi"/>
+                <w:noProof/>
+                <w:lang w:val="fr-CH"/>
+              </w:rPr>
+              <w:tab/>
+            </w:r>
+            <w:r>
+              <w:rPr>
+                <w:rStyle w:val="Lienhypertexte"/>
+                <w:noProof/>
+              </w:rPr>
+              <w:t>Annexes</w:t>
+            </w:r>
+            <w:r>
+              <w:rPr>
+                <w:noProof/>
+                <w:webHidden/>
+              </w:rPr>
+              <w:tab/>
+            </w:r>
+            <w:r>
+              <w:rPr>
+                <w:noProof/>
+                <w:webHidden/>
+              </w:rPr>
+              <w:fldChar w:fldCharType="begin"/>
+            </w:r>
+            <w:r>
+              <w:rPr>
+                <w:noProof/>
+                <w:webHidden/>
+              </w:rPr>
+              <w:instrText xml:space="preserve"> PAGEREF _Toc94299642 \h </w:instrText>
             </w:r>
             <w:r>
               <w:rPr>
@@ -1534,7 +1620,7 @@
         <w:pStyle w:val="Titre1"/>
       </w:pPr>
       <w:bookmarkStart w:id="0" w:name="_Toc88579789"/>
-      <w:bookmarkStart w:id="1" w:name="_Toc94291492"/>
+      <w:bookmarkStart w:id="1" w:name="_Toc94299629"/>
       <w:r>
         <w:lastRenderedPageBreak/>
         <w:t>Introduction</w:t>
@@ -1562,7 +1648,7 @@
       <w:pPr>
         <w:pStyle w:val="Titre1"/>
       </w:pPr>
-      <w:bookmarkStart w:id="2" w:name="_Toc94291493"/>
+      <w:bookmarkStart w:id="2" w:name="_Toc94299630"/>
       <w:r>
         <w:t>Description du projet</w:t>
       </w:r>
@@ -1759,7 +1845,7 @@
       <w:pPr>
         <w:pStyle w:val="Titre1"/>
       </w:pPr>
-      <w:bookmarkStart w:id="3" w:name="_Toc94291494"/>
+      <w:bookmarkStart w:id="3" w:name="_Toc94299631"/>
       <w:r>
         <w:lastRenderedPageBreak/>
         <w:t>Modèle Entité-Associations</w:t>
@@ -1855,7 +1941,7 @@
       <w:pPr>
         <w:pStyle w:val="Titre1"/>
       </w:pPr>
-      <w:bookmarkStart w:id="4" w:name="_Toc94291495"/>
+      <w:bookmarkStart w:id="4" w:name="_Toc94299632"/>
       <w:r>
         <w:lastRenderedPageBreak/>
         <w:t>Modèle relationnel</w:t>
@@ -1969,7 +2055,7 @@
       <w:pPr>
         <w:pStyle w:val="Titre2"/>
       </w:pPr>
-      <w:bookmarkStart w:id="5" w:name="_Toc94291496"/>
+      <w:bookmarkStart w:id="5" w:name="_Toc94299633"/>
       <w:r>
         <w:lastRenderedPageBreak/>
         <w:t>Description des tables</w:t>
@@ -2500,7 +2586,7 @@
       <w:pPr>
         <w:pStyle w:val="Titre1"/>
       </w:pPr>
-      <w:bookmarkStart w:id="6" w:name="_Toc94291497"/>
+      <w:bookmarkStart w:id="6" w:name="_Toc94299634"/>
       <w:r>
         <w:t>Description de l’application</w:t>
       </w:r>
@@ -2568,7 +2654,7 @@
       <w:r>
         <w:t xml:space="preserve"> </w:t>
       </w:r>
-      <w:bookmarkStart w:id="7" w:name="_Toc94291498"/>
+      <w:bookmarkStart w:id="7" w:name="_Toc94299635"/>
       <w:r>
         <w:t>Utilisation de l’application</w:t>
       </w:r>
@@ -2945,7 +3031,7 @@
       <w:pPr>
         <w:pStyle w:val="Titre1"/>
       </w:pPr>
-      <w:bookmarkStart w:id="8" w:name="_Toc94291499"/>
+      <w:bookmarkStart w:id="8" w:name="_Toc94299636"/>
       <w:r>
         <w:t>Bugs connus</w:t>
       </w:r>
@@ -2971,7 +3057,7 @@
       <w:pPr>
         <w:pStyle w:val="Titre1"/>
       </w:pPr>
-      <w:bookmarkStart w:id="9" w:name="_Toc94291500"/>
+      <w:bookmarkStart w:id="9" w:name="_Toc94299637"/>
       <w:r>
         <w:lastRenderedPageBreak/>
         <w:t>Remarques</w:t>
@@ -2985,7 +3071,7 @@
       <w:r>
         <w:t xml:space="preserve"> </w:t>
       </w:r>
-      <w:bookmarkStart w:id="10" w:name="_Toc94291501"/>
+      <w:bookmarkStart w:id="10" w:name="_Toc94299638"/>
       <w:r>
         <w:t>Triggers</w:t>
       </w:r>
@@ -3031,7 +3117,7 @@
       <w:r>
         <w:t xml:space="preserve"> </w:t>
       </w:r>
-      <w:bookmarkStart w:id="11" w:name="_Toc94291502"/>
+      <w:bookmarkStart w:id="11" w:name="_Toc94299639"/>
       <w:r>
         <w:t>Schémas ER et EA</w:t>
       </w:r>
@@ -3057,7 +3143,7 @@
       <w:r>
         <w:t xml:space="preserve"> </w:t>
       </w:r>
-      <w:bookmarkStart w:id="12" w:name="_Toc94291503"/>
+      <w:bookmarkStart w:id="12" w:name="_Toc94299640"/>
       <w:r>
         <w:t>Données de tests</w:t>
       </w:r>
@@ -3117,7 +3203,7 @@
       <w:pPr>
         <w:pStyle w:val="Titre1"/>
       </w:pPr>
-      <w:bookmarkStart w:id="13" w:name="_Toc94291504"/>
+      <w:bookmarkStart w:id="13" w:name="_Toc94299641"/>
       <w:r>
         <w:t>Conclusion</w:t>
       </w:r>
@@ -3180,6 +3266,52 @@
       </w:r>
     </w:p>
     <w:p/>
+    <w:p>
+      <w:pPr>
+        <w:pStyle w:val="Titre1"/>
+      </w:pPr>
+      <w:bookmarkStart w:id="14" w:name="_Toc94299642"/>
+      <w:r>
+        <w:t>Annexes</w:t>
+      </w:r>
+      <w:bookmarkEnd w:id="14"/>
+    </w:p>
+    <w:p>
+      <w:pPr>
+        <w:pStyle w:val="Paragraphedeliste"/>
+        <w:numPr>
+          <w:ilvl w:val="0"/>
+          <w:numId w:val="10"/>
+        </w:numPr>
+      </w:pPr>
+      <w:r>
+        <w:t>Le script de création et peuplement de la base de données</w:t>
+      </w:r>
+    </w:p>
+    <w:p>
+      <w:pPr>
+        <w:pStyle w:val="Paragraphedeliste"/>
+        <w:numPr>
+          <w:ilvl w:val="0"/>
+          <w:numId w:val="10"/>
+        </w:numPr>
+      </w:pPr>
+      <w:r>
+        <w:t>Le code source de l’application</w:t>
+      </w:r>
+    </w:p>
+    <w:p>
+      <w:pPr>
+        <w:pStyle w:val="Paragraphedeliste"/>
+        <w:numPr>
+          <w:ilvl w:val="0"/>
+          <w:numId w:val="10"/>
+        </w:numPr>
+      </w:pPr>
+      <w:r>
+        <w:t>Le guide d’installation de l’application</w:t>
+      </w:r>
+    </w:p>
     <w:sectPr>
       <w:headerReference w:type="default" r:id="rId15"/>
       <w:footerReference w:type="default" r:id="rId16"/>
@@ -4083,7 +4215,7 @@
   <w:abstractNum w:abstractNumId="5" w15:restartNumberingAfterBreak="0">
     <w:nsid w:val="454A69D6"/>
     <w:multiLevelType w:val="hybridMultilevel"/>
-    <w:tmpl w:val="034279A0"/>
+    <w:tmpl w:val="46581984"/>
     <w:lvl w:ilvl="0" w:tplc="100C0001">
       <w:start w:val="1"/>
       <w:numFmt w:val="bullet"/>
@@ -4093,16 +4225,13 @@
         <w:rFonts w:ascii="Symbol" w:hAnsi="Symbol" w:hint="default"/>
       </w:rPr>
     </w:lvl>
-    <w:lvl w:ilvl="1" w:tplc="100C0001">
-      <w:start w:val="1"/>
-      <w:numFmt w:val="bullet"/>
-      <w:lvlText w:val=""/>
-      <w:lvlJc w:val="left"/>
-      <w:pPr>
-        <w:spacing w:line="240" w:lineRule="auto"/>
-      </w:pPr>
-      <w:rPr>
-        <w:rFonts w:ascii="Symbol" w:hAnsi="Symbol" w:hint="default"/>
+    <w:lvl w:ilvl="1" w:tplc="100C000F">
+      <w:start w:val="1"/>
+      <w:numFmt w:val="decimal"/>
+      <w:lvlText w:val="%2."/>
+      <w:lvlJc w:val="left"/>
+      <w:rPr>
+        <w:rFonts w:hint="default"/>
       </w:rPr>
     </w:lvl>
     <w:lvl w:ilvl="2" w:tplc="100C001B" w:tentative="1">
@@ -4283,6 +4412,92 @@
     </w:lvl>
   </w:abstractNum>
   <w:abstractNum w:abstractNumId="7" w15:restartNumberingAfterBreak="0">
+    <w:nsid w:val="54934DF9"/>
+    <w:multiLevelType w:val="hybridMultilevel"/>
+    <w:tmpl w:val="205E1C72"/>
+    <w:lvl w:ilvl="0" w:tplc="100C000F">
+      <w:start w:val="1"/>
+      <w:numFmt w:val="decimal"/>
+      <w:lvlText w:val="%1."/>
+      <w:lvlJc w:val="left"/>
+      <w:pPr>
+        <w:ind w:left="720" w:hanging="360"/>
+      </w:pPr>
+    </w:lvl>
+    <w:lvl w:ilvl="1" w:tplc="100C0019" w:tentative="1">
+      <w:start w:val="1"/>
+      <w:numFmt w:val="lowerLetter"/>
+      <w:lvlText w:val="%2."/>
+      <w:lvlJc w:val="left"/>
+      <w:pPr>
+        <w:ind w:left="1440" w:hanging="360"/>
+      </w:pPr>
+    </w:lvl>
+    <w:lvl w:ilvl="2" w:tplc="100C001B" w:tentative="1">
+      <w:start w:val="1"/>
+      <w:numFmt w:val="lowerRoman"/>
+      <w:lvlText w:val="%3."/>
+      <w:lvlJc w:val="right"/>
+      <w:pPr>
+        <w:ind w:left="2160" w:hanging="180"/>
+      </w:pPr>
+    </w:lvl>
+    <w:lvl w:ilvl="3" w:tplc="100C000F" w:tentative="1">
+      <w:start w:val="1"/>
+      <w:numFmt w:val="decimal"/>
+      <w:lvlText w:val="%4."/>
+      <w:lvlJc w:val="left"/>
+      <w:pPr>
+        <w:ind w:left="2880" w:hanging="360"/>
+      </w:pPr>
+    </w:lvl>
+    <w:lvl w:ilvl="4" w:tplc="100C0019" w:tentative="1">
+      <w:start w:val="1"/>
+      <w:numFmt w:val="lowerLetter"/>
+      <w:lvlText w:val="%5."/>
+      <w:lvlJc w:val="left"/>
+      <w:pPr>
+        <w:ind w:left="3600" w:hanging="360"/>
+      </w:pPr>
+    </w:lvl>
+    <w:lvl w:ilvl="5" w:tplc="100C001B" w:tentative="1">
+      <w:start w:val="1"/>
+      <w:numFmt w:val="lowerRoman"/>
+      <w:lvlText w:val="%6."/>
+      <w:lvlJc w:val="right"/>
+      <w:pPr>
+        <w:ind w:left="4320" w:hanging="180"/>
+      </w:pPr>
+    </w:lvl>
+    <w:lvl w:ilvl="6" w:tplc="100C000F" w:tentative="1">
+      <w:start w:val="1"/>
+      <w:numFmt w:val="decimal"/>
+      <w:lvlText w:val="%7."/>
+      <w:lvlJc w:val="left"/>
+      <w:pPr>
+        <w:ind w:left="5040" w:hanging="360"/>
+      </w:pPr>
+    </w:lvl>
+    <w:lvl w:ilvl="7" w:tplc="100C0019" w:tentative="1">
+      <w:start w:val="1"/>
+      <w:numFmt w:val="lowerLetter"/>
+      <w:lvlText w:val="%8."/>
+      <w:lvlJc w:val="left"/>
+      <w:pPr>
+        <w:ind w:left="5760" w:hanging="360"/>
+      </w:pPr>
+    </w:lvl>
+    <w:lvl w:ilvl="8" w:tplc="100C001B" w:tentative="1">
+      <w:start w:val="1"/>
+      <w:numFmt w:val="lowerRoman"/>
+      <w:lvlText w:val="%9."/>
+      <w:lvlJc w:val="right"/>
+      <w:pPr>
+        <w:ind w:left="6480" w:hanging="180"/>
+      </w:pPr>
+    </w:lvl>
+  </w:abstractNum>
+  <w:abstractNum w:abstractNumId="8" w15:restartNumberingAfterBreak="0">
     <w:nsid w:val="707F0E43"/>
     <w:multiLevelType w:val="hybridMultilevel"/>
     <w:tmpl w:val="AC9EA672"/>
@@ -4395,7 +4610,7 @@
       </w:rPr>
     </w:lvl>
   </w:abstractNum>
-  <w:abstractNum w:abstractNumId="8" w15:restartNumberingAfterBreak="0">
+  <w:abstractNum w:abstractNumId="9" w15:restartNumberingAfterBreak="0">
     <w:nsid w:val="773744FA"/>
     <w:multiLevelType w:val="hybridMultilevel"/>
     <w:tmpl w:val="C722E10C"/>
@@ -4521,16 +4736,19 @@
     <w:abstractNumId w:val="1"/>
   </w:num>
   <w:num w:numId="6">
-    <w:abstractNumId w:val="7"/>
+    <w:abstractNumId w:val="8"/>
   </w:num>
   <w:num w:numId="7">
     <w:abstractNumId w:val="2"/>
   </w:num>
   <w:num w:numId="8">
-    <w:abstractNumId w:val="8"/>
+    <w:abstractNumId w:val="9"/>
   </w:num>
   <w:num w:numId="9">
     <w:abstractNumId w:val="5"/>
+  </w:num>
+  <w:num w:numId="10">
+    <w:abstractNumId w:val="7"/>
   </w:num>
 </w:numbering>
 </file>
@@ -5534,6 +5752,10 @@
 </file>
 
 <file path=customXml/item1.xml><?xml version="1.0" encoding="utf-8"?>
+<b:Sources xmlns:b="http://schemas.openxmlformats.org/officeDocument/2006/bibliography" xmlns="http://schemas.openxmlformats.org/officeDocument/2006/bibliography" SelectedStyle="\APASixthEditionOfficeOnline.xsl" StyleName="APA" Version="6"/>
+</file>
+
+<file path=customXml/item2.xml><?xml version="1.0" encoding="utf-8"?>
 <s:customData xmlns="http://www.wps.cn/officeDocument/2013/wpsCustomData" xmlns:s="http://www.wps.cn/officeDocument/2013/wpsCustomData">
   <customSectProps>
     <customSectPr/>
@@ -5541,22 +5763,18 @@
 </s:customData>
 </file>
 
-<file path=customXml/item2.xml><?xml version="1.0" encoding="utf-8"?>
-<b:Sources xmlns:b="http://schemas.openxmlformats.org/officeDocument/2006/bibliography" xmlns="http://schemas.openxmlformats.org/officeDocument/2006/bibliography" SelectedStyle="\APASixthEditionOfficeOnline.xsl" StyleName="APA" Version="6"/>
+<file path=customXml/itemProps1.xml><?xml version="1.0" encoding="utf-8"?>
+<ds:datastoreItem xmlns:ds="http://schemas.openxmlformats.org/officeDocument/2006/customXml" ds:itemID="{C92551CD-D1DC-46F7-AA87-5A72EA86D4B8}">
+  <ds:schemaRefs>
+    <ds:schemaRef ds:uri="http://schemas.openxmlformats.org/officeDocument/2006/bibliography"/>
+  </ds:schemaRefs>
+</ds:datastoreItem>
 </file>
 
-<file path=customXml/itemProps1.xml><?xml version="1.0" encoding="utf-8"?>
+<file path=customXml/itemProps2.xml><?xml version="1.0" encoding="utf-8"?>
 <ds:datastoreItem xmlns:ds="http://schemas.openxmlformats.org/officeDocument/2006/customXml" ds:itemID="{B1977F7D-205B-4081-913C-38D41E755F92}">
   <ds:schemaRefs>
     <ds:schemaRef ds:uri="http://www.wps.cn/officeDocument/2013/wpsCustomData"/>
   </ds:schemaRefs>
 </ds:datastoreItem>
-</file>
-
-<file path=customXml/itemProps2.xml><?xml version="1.0" encoding="utf-8"?>
-<ds:datastoreItem xmlns:ds="http://schemas.openxmlformats.org/officeDocument/2006/customXml" ds:itemID="{C92551CD-D1DC-46F7-AA87-5A72EA86D4B8}">
-  <ds:schemaRefs>
-    <ds:schemaRef ds:uri="http://schemas.openxmlformats.org/officeDocument/2006/bibliography"/>
-  </ds:schemaRefs>
-</ds:datastoreItem>
 </file>
</xml_diff>